<commit_message>
Aggiunte alla Relazione del secondo esercizio
</commit_message>
<xml_diff>
--- a/es2/RelazioneEs2.docx
+++ b/es2/RelazioneEs2.docx
@@ -95,6 +95,155 @@
     </w:p>
     <w:p>
       <w:pPr>
+        <w:spacing w:line="240" w:lineRule="auto"/>
+        <w:jc w:val="both"/>
+      </w:pPr>
+      <w:r>
+        <w:t xml:space="preserve">Il codice IJVM </w:t>
+      </w:r>
+      <w:r>
+        <w:t xml:space="preserve">prodotto </w:t>
+      </w:r>
+      <w:r>
+        <w:t>può essere visto come il risultato di raffinamenti successivi di uno più grezzo. In una prima fase si è letto il codice C-</w:t>
+      </w:r>
+      <w:proofErr w:type="spellStart"/>
+      <w:r>
+        <w:t>like</w:t>
+      </w:r>
+      <w:proofErr w:type="spellEnd"/>
+      <w:r>
+        <w:t xml:space="preserve"> linea per linea, producendone una diretta traduzione in IJVM. Già nella prima traduzione si è cercato di evitare di far uso di variabili, </w:t>
+      </w:r>
+      <w:r>
+        <w:t>a favore del</w:t>
+      </w:r>
+      <w:r>
+        <w:t xml:space="preserve">l’indirizzamento </w:t>
+      </w:r>
+      <w:r>
+        <w:t xml:space="preserve">a </w:t>
+      </w:r>
+      <w:proofErr w:type="spellStart"/>
+      <w:r>
+        <w:t>stack</w:t>
+      </w:r>
+      <w:proofErr w:type="spellEnd"/>
+      <w:r>
+        <w:t xml:space="preserve">. La scelta di usare lo </w:t>
+      </w:r>
+      <w:proofErr w:type="spellStart"/>
+      <w:r>
+        <w:t>stack</w:t>
+      </w:r>
+      <w:proofErr w:type="spellEnd"/>
+      <w:r>
+        <w:t xml:space="preserve"> è data soprattutto </w:t>
+      </w:r>
+      <w:r>
+        <w:t xml:space="preserve">da </w:t>
+      </w:r>
+      <w:r>
+        <w:t>una mera questione economica nella gestione dello spazio della memoria</w:t>
+      </w:r>
+      <w:r>
+        <w:t>, anche se non per questo le prestazioni si sarebbero degradate. Completata la fase di traduzione di un blocco di codice C-</w:t>
+      </w:r>
+      <w:proofErr w:type="spellStart"/>
+      <w:r>
+        <w:t>like</w:t>
+      </w:r>
+      <w:proofErr w:type="spellEnd"/>
+      <w:r>
+        <w:t>, quindi anche solo un ciclo, verificato il suo funzionamento, con pochi e semplici test, abbiamo cercato di migliorarla. Il miglioramento consiste nella possibilità di ridurre il più possibi</w:t>
+      </w:r>
+      <w:r>
+        <w:t>le il numero di linee di codice ed</w:t>
+      </w:r>
+      <w:r>
+        <w:t xml:space="preserve"> eliminare</w:t>
+      </w:r>
+      <w:r>
+        <w:t xml:space="preserve"> le variabili utilizzate</w:t>
+      </w:r>
+      <w:r>
+        <w:t>, qualora ce ne fossero</w:t>
+      </w:r>
+      <w:r>
+        <w:t xml:space="preserve">. A volte la riduzione di codice non era strettamente necessaria, ma lo si è fatto per </w:t>
+      </w:r>
+      <w:r>
+        <w:t xml:space="preserve">lo stesso motivo introdotto per le variabili. </w:t>
+      </w:r>
+      <w:r>
+        <w:t xml:space="preserve">Il miglioramento del codice IJVM è stato possibile grazie a simulazioni (su pezzo di carta) dello </w:t>
+      </w:r>
+      <w:proofErr w:type="spellStart"/>
+      <w:r>
+        <w:t>stack</w:t>
+      </w:r>
+      <w:proofErr w:type="spellEnd"/>
+      <w:r>
+        <w:t>, per verificarne la possibile fattibilità.</w:t>
+      </w:r>
+    </w:p>
+    <w:p>
+      <w:pPr>
+        <w:spacing w:line="240" w:lineRule="auto"/>
+        <w:jc w:val="both"/>
+      </w:pPr>
+      <w:r>
+        <w:t>Si fa presente che per una più rapida implementazione del codice sorgente dei metodi che stampano stringhe a video si è fatto uso di un programma in C</w:t>
+      </w:r>
+      <w:r>
+        <w:t xml:space="preserve"> (si veda file </w:t>
+      </w:r>
+      <w:proofErr w:type="spellStart"/>
+      <w:r>
+        <w:rPr>
+          <w:i/>
+        </w:rPr>
+        <w:t>gen_code.c</w:t>
+      </w:r>
+      <w:proofErr w:type="spellEnd"/>
+      <w:r>
+        <w:t>)</w:t>
+      </w:r>
+      <w:r>
+        <w:t>, che data in input una stringa genera il codice IJVM per stamparla</w:t>
+      </w:r>
+      <w:r>
+        <w:t xml:space="preserve">. Ogni codice ASCII in esadecimale, presente nel codice </w:t>
+      </w:r>
+      <w:r>
+        <w:t>generato</w:t>
+      </w:r>
+      <w:bookmarkStart w:id="0" w:name="_GoBack"/>
+      <w:bookmarkEnd w:id="0"/>
+      <w:r>
+        <w:t>, riporta a lato il commento del corrispondente carattere.</w:t>
+      </w:r>
+    </w:p>
+    <w:p>
+      <w:pPr>
+        <w:spacing w:line="240" w:lineRule="auto"/>
+        <w:jc w:val="both"/>
+      </w:pPr>
+      <w:r>
+        <w:t>Per un approfondimento riguardo alla realizzazione si invita il lettore a fare riferimento ai commenti nel file sorgente (</w:t>
+      </w:r>
+      <w:r>
+        <w:rPr>
+          <w:i/>
+        </w:rPr>
+        <w:t>es2_GR09.jas</w:t>
+      </w:r>
+      <w:r>
+        <w:t>).</w:t>
+      </w:r>
+    </w:p>
+    <w:p>
+      <w:pPr>
         <w:pStyle w:val="Titolosezione"/>
       </w:pPr>
       <w:r>
@@ -112,8 +261,6 @@
       <w:pPr>
         <w:pStyle w:val="Titolosezione"/>
       </w:pPr>
-      <w:bookmarkStart w:id="0" w:name="_GoBack"/>
-      <w:bookmarkEnd w:id="0"/>
       <w:r>
         <w:lastRenderedPageBreak/>
         <w:t>COMMENTI CONCLUSIVI</w:t>

</xml_diff>

<commit_message>
Aggiunta parte relativa ai test alla relazione
</commit_message>
<xml_diff>
--- a/es2/RelazioneEs2.docx
+++ b/es2/RelazioneEs2.docx
@@ -141,10 +141,7 @@
         <w:t xml:space="preserve"> è data soprattutto </w:t>
       </w:r>
       <w:r>
-        <w:t xml:space="preserve">da </w:t>
-      </w:r>
-      <w:r>
-        <w:t>una mera questione economica nella gestione dello spazio della memoria</w:t>
+        <w:t>da una mera questione economica nella gestione dello spazio della memoria</w:t>
       </w:r>
       <w:r>
         <w:t>, anche se non per questo le prestazioni si sarebbero degradate. Completata la fase di traduzione di un blocco di codice C-</w:t>
@@ -164,10 +161,7 @@
         <w:t xml:space="preserve"> eliminare</w:t>
       </w:r>
       <w:r>
-        <w:t xml:space="preserve"> le variabili utilizzate</w:t>
-      </w:r>
-      <w:r>
-        <w:t>, qualora ce ne fossero</w:t>
+        <w:t xml:space="preserve"> le variabili utilizzate, qualora ce ne fossero</w:t>
       </w:r>
       <w:r>
         <w:t xml:space="preserve">. A volte la riduzione di codice non era strettamente necessaria, ma lo si è fatto per </w:t>
@@ -218,8 +212,6 @@
       <w:r>
         <w:t>generato</w:t>
       </w:r>
-      <w:bookmarkStart w:id="0" w:name="_GoBack"/>
-      <w:bookmarkEnd w:id="0"/>
       <w:r>
         <w:t>, riporta a lato il commento del corrispondente carattere.</w:t>
       </w:r>
@@ -256,6 +248,120 @@
       <w:r>
         <w:t xml:space="preserve"> STATO SVOLTO IL TEST</w:t>
       </w:r>
+    </w:p>
+    <w:p>
+      <w:pPr>
+        <w:spacing w:line="240" w:lineRule="auto"/>
+        <w:jc w:val="both"/>
+      </w:pPr>
+      <w:r>
+        <w:t>Vista la natura di interazione con l'utente del programma sarebbe stato impossibile eseguire test automatici approf</w:t>
+      </w:r>
+      <w:r>
+        <w:t xml:space="preserve">onditi usando solo codice IJVM, </w:t>
+      </w:r>
+      <w:r>
+        <w:t xml:space="preserve">quindi abbiamo deciso di modificare il sorgente </w:t>
+      </w:r>
+      <w:proofErr w:type="gramStart"/>
+      <w:r>
+        <w:t>dell'emulatore(</w:t>
+      </w:r>
+      <w:proofErr w:type="gramEnd"/>
+      <w:r>
+        <w:t>trovato nella cartella /</w:t>
+      </w:r>
+      <w:proofErr w:type="spellStart"/>
+      <w:r>
+        <w:t>opt</w:t>
+      </w:r>
+      <w:proofErr w:type="spellEnd"/>
+      <w:r>
+        <w:t xml:space="preserve"> dei PC del laboratorio di informatica) in modo che potesse simulare l'input di una persona reale che utilizza l'emulatore.</w:t>
+      </w:r>
+    </w:p>
+    <w:p>
+      <w:pPr>
+        <w:spacing w:line="240" w:lineRule="auto"/>
+        <w:ind w:firstLine="0"/>
+        <w:jc w:val="both"/>
+      </w:pPr>
+      <w:r>
+        <w:t xml:space="preserve">Per farlo abbiamo modificato la classe </w:t>
+      </w:r>
+      <w:proofErr w:type="spellStart"/>
+      <w:r>
+        <w:t>MainMemory</w:t>
+      </w:r>
+      <w:proofErr w:type="spellEnd"/>
+      <w:r>
+        <w:t>, che tra le altre cose si occupa di leggere e scrivere dalla memoria i valori che devono essere</w:t>
+      </w:r>
+      <w:r>
+        <w:t xml:space="preserve"> </w:t>
+      </w:r>
+      <w:r>
+        <w:t xml:space="preserve">mandati in output o letti con le istruzioni IN e OUT, in modo che oltre ad aggiornare la grafica dell'emulatore comunicasse con una nuova classe creata da noi chiamata </w:t>
+      </w:r>
+      <w:proofErr w:type="spellStart"/>
+      <w:r>
+        <w:t>HumanSimulator</w:t>
+      </w:r>
+      <w:proofErr w:type="spellEnd"/>
+      <w:r>
+        <w:t>.</w:t>
+      </w:r>
+    </w:p>
+    <w:p>
+      <w:pPr>
+        <w:spacing w:line="240" w:lineRule="auto"/>
+        <w:ind w:firstLine="0"/>
+        <w:jc w:val="both"/>
+      </w:pPr>
+      <w:proofErr w:type="spellStart"/>
+      <w:r>
+        <w:t>HumanSimulator</w:t>
+      </w:r>
+      <w:proofErr w:type="spellEnd"/>
+      <w:r>
+        <w:t xml:space="preserve"> genera numeri ottali casuali che vengono poi "scritti" nell'input dell'emulatore, quando il programma stampa il risultato viene</w:t>
+      </w:r>
+      <w:r>
+        <w:t xml:space="preserve"> </w:t>
+      </w:r>
+      <w:r>
+        <w:t xml:space="preserve">confrontato con quello calcolato in java, se il </w:t>
+      </w:r>
+      <w:proofErr w:type="spellStart"/>
+      <w:r>
+        <w:t>risulato</w:t>
+      </w:r>
+      <w:proofErr w:type="spellEnd"/>
+      <w:r>
+        <w:t xml:space="preserve"> è corretto il programma prosegue con il test successivo, altrimenti si blocca.</w:t>
+      </w:r>
+    </w:p>
+    <w:p>
+      <w:pPr>
+        <w:spacing w:line="240" w:lineRule="auto"/>
+        <w:ind w:firstLine="0"/>
+        <w:jc w:val="both"/>
+      </w:pPr>
+      <w:r>
+        <w:t>I numeri usati e il risultato di ogni test vengono scritti sulla console da cui è stato lanciato l'emulatore.</w:t>
+      </w:r>
+    </w:p>
+    <w:p>
+      <w:pPr>
+        <w:spacing w:line="240" w:lineRule="auto"/>
+        <w:ind w:firstLine="0"/>
+        <w:jc w:val="both"/>
+      </w:pPr>
+      <w:r>
+        <w:t>Per una più chiara e approfondita spiegazione si faccia riferimento al file: HumanSimulator.java.</w:t>
+      </w:r>
+      <w:bookmarkStart w:id="0" w:name="_GoBack"/>
+      <w:bookmarkEnd w:id="0"/>
     </w:p>
     <w:p>
       <w:pPr>
@@ -382,7 +488,7 @@
         <w:noProof/>
         <w:lang w:bidi="it-IT"/>
       </w:rPr>
-      <w:t>4</w:t>
+      <w:t>3</w:t>
     </w:r>
     <w:r>
       <w:rPr>

</xml_diff>

<commit_message>
Aggiunto esempio di test svolto
</commit_message>
<xml_diff>
--- a/es2/RelazioneEs2.docx
+++ b/es2/RelazioneEs2.docx
@@ -461,11 +461,9 @@
         </w:rPr>
         <w:t>HumanSimulator.java</w:t>
       </w:r>
-      <w:bookmarkStart w:id="0" w:name="_GoBack"/>
       <w:r>
         <w:t xml:space="preserve"> e </w:t>
       </w:r>
-      <w:bookmarkEnd w:id="0"/>
       <w:proofErr w:type="spellStart"/>
       <w:r>
         <w:rPr>
@@ -479,6 +477,27 @@
           <w:i/>
         </w:rPr>
         <w:t>/MainMemory.java</w:t>
+      </w:r>
+      <w:r>
+        <w:t>.</w:t>
+      </w:r>
+      <w:bookmarkStart w:id="0" w:name="_GoBack"/>
+      <w:bookmarkEnd w:id="0"/>
+    </w:p>
+    <w:p>
+      <w:pPr>
+        <w:spacing w:line="240" w:lineRule="auto"/>
+        <w:ind w:firstLine="0"/>
+        <w:jc w:val="both"/>
+      </w:pPr>
+      <w:r>
+        <w:t xml:space="preserve">Un esempio dell’output prodotto dall’emulatore dopo qualche minuto di esecuzione si può trovare nel file </w:t>
+      </w:r>
+      <w:r>
+        <w:rPr>
+          <w:i/>
+        </w:rPr>
+        <w:t>EsempioTestSvolti.txt</w:t>
       </w:r>
       <w:r>
         <w:t>.</w:t>

</xml_diff>